<commit_message>
Editando Cronograma del Plan del Proyecto
</commit_message>
<xml_diff>
--- a/Desarrollo/SISH/Gestión/SISH_PP.docx
+++ b/Desarrollo/SISH/Gestión/SISH_PP.docx
@@ -164,8 +164,6 @@
         </w:rPr>
         <w:t>3</w:t>
       </w:r>
-      <w:bookmarkStart w:id="0" w:name="_GoBack"/>
-      <w:bookmarkEnd w:id="0"/>
       <w:r>
         <w:rPr>
           <w:rFonts w:ascii="Times New Roman" w:eastAsia="Times New Roman" w:hAnsi="Times New Roman" w:cs="Times New Roman"/>
@@ -482,7 +480,7 @@
             <w:tcBorders>
               <w:top w:val="nil"/>
               <w:left w:val="single" w:sz="8" w:space="0" w:color="000000"/>
-              <w:bottom w:val="single" w:sz="8" w:space="0" w:color="000000"/>
+              <w:bottom w:val="single" w:sz="4" w:space="0" w:color="auto"/>
               <w:right w:val="single" w:sz="8" w:space="0" w:color="000000"/>
             </w:tcBorders>
             <w:tcMar>
@@ -511,7 +509,7 @@
             <w:tcBorders>
               <w:top w:val="nil"/>
               <w:left w:val="nil"/>
-              <w:bottom w:val="single" w:sz="8" w:space="0" w:color="000000"/>
+              <w:bottom w:val="single" w:sz="4" w:space="0" w:color="auto"/>
               <w:right w:val="single" w:sz="8" w:space="0" w:color="000000"/>
             </w:tcBorders>
             <w:tcMar>
@@ -537,7 +535,7 @@
             <w:tcBorders>
               <w:top w:val="nil"/>
               <w:left w:val="nil"/>
-              <w:bottom w:val="single" w:sz="8" w:space="0" w:color="000000"/>
+              <w:bottom w:val="single" w:sz="4" w:space="0" w:color="auto"/>
               <w:right w:val="single" w:sz="8" w:space="0" w:color="000000"/>
             </w:tcBorders>
             <w:tcMar>
@@ -569,7 +567,7 @@
             <w:tcBorders>
               <w:top w:val="nil"/>
               <w:left w:val="nil"/>
-              <w:bottom w:val="single" w:sz="8" w:space="0" w:color="000000"/>
+              <w:bottom w:val="single" w:sz="4" w:space="0" w:color="auto"/>
               <w:right w:val="single" w:sz="8" w:space="0" w:color="000000"/>
             </w:tcBorders>
             <w:tcMar>
@@ -598,10 +596,10 @@
           <w:tcPr>
             <w:tcW w:w="2190" w:type="dxa"/>
             <w:tcBorders>
-              <w:top w:val="nil"/>
-              <w:left w:val="single" w:sz="8" w:space="0" w:color="000000"/>
-              <w:bottom w:val="single" w:sz="8" w:space="0" w:color="000000"/>
-              <w:right w:val="single" w:sz="8" w:space="0" w:color="000000"/>
+              <w:top w:val="single" w:sz="4" w:space="0" w:color="auto"/>
+              <w:left w:val="single" w:sz="4" w:space="0" w:color="auto"/>
+              <w:bottom w:val="single" w:sz="4" w:space="0" w:color="auto"/>
+              <w:right w:val="single" w:sz="4" w:space="0" w:color="auto"/>
             </w:tcBorders>
             <w:tcMar>
               <w:top w:w="0" w:type="dxa"/>
@@ -627,10 +625,10 @@
           <w:tcPr>
             <w:tcW w:w="1275" w:type="dxa"/>
             <w:tcBorders>
-              <w:top w:val="nil"/>
-              <w:left w:val="nil"/>
-              <w:bottom w:val="single" w:sz="8" w:space="0" w:color="000000"/>
-              <w:right w:val="single" w:sz="8" w:space="0" w:color="000000"/>
+              <w:top w:val="single" w:sz="4" w:space="0" w:color="auto"/>
+              <w:left w:val="single" w:sz="4" w:space="0" w:color="auto"/>
+              <w:bottom w:val="single" w:sz="4" w:space="0" w:color="auto"/>
+              <w:right w:val="single" w:sz="4" w:space="0" w:color="auto"/>
             </w:tcBorders>
             <w:tcMar>
               <w:top w:w="0" w:type="dxa"/>
@@ -656,10 +654,10 @@
           <w:tcPr>
             <w:tcW w:w="3300" w:type="dxa"/>
             <w:tcBorders>
-              <w:top w:val="nil"/>
-              <w:left w:val="nil"/>
-              <w:bottom w:val="single" w:sz="8" w:space="0" w:color="000000"/>
-              <w:right w:val="single" w:sz="8" w:space="0" w:color="000000"/>
+              <w:top w:val="single" w:sz="4" w:space="0" w:color="auto"/>
+              <w:left w:val="single" w:sz="4" w:space="0" w:color="auto"/>
+              <w:bottom w:val="single" w:sz="4" w:space="0" w:color="auto"/>
+              <w:right w:val="single" w:sz="4" w:space="0" w:color="auto"/>
             </w:tcBorders>
             <w:tcMar>
               <w:top w:w="0" w:type="dxa"/>
@@ -685,10 +683,10 @@
           <w:tcPr>
             <w:tcW w:w="2115" w:type="dxa"/>
             <w:tcBorders>
-              <w:top w:val="nil"/>
-              <w:left w:val="nil"/>
-              <w:bottom w:val="single" w:sz="8" w:space="0" w:color="000000"/>
-              <w:right w:val="single" w:sz="8" w:space="0" w:color="000000"/>
+              <w:top w:val="single" w:sz="4" w:space="0" w:color="auto"/>
+              <w:left w:val="single" w:sz="4" w:space="0" w:color="auto"/>
+              <w:bottom w:val="single" w:sz="4" w:space="0" w:color="auto"/>
+              <w:right w:val="single" w:sz="4" w:space="0" w:color="auto"/>
             </w:tcBorders>
             <w:tcMar>
               <w:top w:w="0" w:type="dxa"/>
@@ -705,6 +703,117 @@
             <w:r>
               <w:t>Gustavo Pezo</w:t>
             </w:r>
+          </w:p>
+        </w:tc>
+      </w:tr>
+      <w:tr>
+        <w:trPr>
+          <w:trHeight w:val="500"/>
+        </w:trPr>
+        <w:tc>
+          <w:tcPr>
+            <w:tcW w:w="2190" w:type="dxa"/>
+            <w:tcBorders>
+              <w:top w:val="single" w:sz="4" w:space="0" w:color="auto"/>
+              <w:left w:val="single" w:sz="4" w:space="0" w:color="auto"/>
+              <w:bottom w:val="single" w:sz="4" w:space="0" w:color="auto"/>
+              <w:right w:val="single" w:sz="4" w:space="0" w:color="auto"/>
+            </w:tcBorders>
+            <w:tcMar>
+              <w:top w:w="0" w:type="dxa"/>
+              <w:left w:w="0" w:type="dxa"/>
+              <w:bottom w:w="0" w:type="dxa"/>
+              <w:right w:w="0" w:type="dxa"/>
+            </w:tcMar>
+          </w:tcPr>
+          <w:p>
+            <w:pPr>
+              <w:spacing w:before="240" w:after="240"/>
+              <w:jc w:val="center"/>
+            </w:pPr>
+            <w:r>
+              <w:t>08/12/2019</w:t>
+            </w:r>
+          </w:p>
+        </w:tc>
+        <w:tc>
+          <w:tcPr>
+            <w:tcW w:w="1275" w:type="dxa"/>
+            <w:tcBorders>
+              <w:top w:val="single" w:sz="4" w:space="0" w:color="auto"/>
+              <w:left w:val="single" w:sz="4" w:space="0" w:color="auto"/>
+              <w:bottom w:val="single" w:sz="4" w:space="0" w:color="auto"/>
+              <w:right w:val="single" w:sz="4" w:space="0" w:color="auto"/>
+            </w:tcBorders>
+            <w:tcMar>
+              <w:top w:w="0" w:type="dxa"/>
+              <w:left w:w="0" w:type="dxa"/>
+              <w:bottom w:w="0" w:type="dxa"/>
+              <w:right w:w="0" w:type="dxa"/>
+            </w:tcMar>
+          </w:tcPr>
+          <w:p>
+            <w:pPr>
+              <w:spacing w:before="240" w:after="240"/>
+              <w:jc w:val="center"/>
+            </w:pPr>
+            <w:r>
+              <w:t>4.0</w:t>
+            </w:r>
+          </w:p>
+        </w:tc>
+        <w:tc>
+          <w:tcPr>
+            <w:tcW w:w="3300" w:type="dxa"/>
+            <w:tcBorders>
+              <w:top w:val="single" w:sz="4" w:space="0" w:color="auto"/>
+              <w:left w:val="single" w:sz="4" w:space="0" w:color="auto"/>
+              <w:bottom w:val="single" w:sz="4" w:space="0" w:color="auto"/>
+              <w:right w:val="single" w:sz="4" w:space="0" w:color="auto"/>
+            </w:tcBorders>
+            <w:tcMar>
+              <w:top w:w="0" w:type="dxa"/>
+              <w:left w:w="0" w:type="dxa"/>
+              <w:bottom w:w="0" w:type="dxa"/>
+              <w:right w:w="0" w:type="dxa"/>
+            </w:tcMar>
+          </w:tcPr>
+          <w:p>
+            <w:pPr>
+              <w:spacing w:before="240" w:after="240"/>
+              <w:jc w:val="center"/>
+            </w:pPr>
+            <w:r>
+              <w:t>Editando el cronograma</w:t>
+            </w:r>
+          </w:p>
+        </w:tc>
+        <w:tc>
+          <w:tcPr>
+            <w:tcW w:w="2115" w:type="dxa"/>
+            <w:tcBorders>
+              <w:top w:val="single" w:sz="4" w:space="0" w:color="auto"/>
+              <w:left w:val="single" w:sz="4" w:space="0" w:color="auto"/>
+              <w:bottom w:val="single" w:sz="4" w:space="0" w:color="auto"/>
+              <w:right w:val="single" w:sz="4" w:space="0" w:color="auto"/>
+            </w:tcBorders>
+            <w:tcMar>
+              <w:top w:w="0" w:type="dxa"/>
+              <w:left w:w="0" w:type="dxa"/>
+              <w:bottom w:w="0" w:type="dxa"/>
+              <w:right w:w="0" w:type="dxa"/>
+            </w:tcMar>
+          </w:tcPr>
+          <w:p>
+            <w:pPr>
+              <w:spacing w:before="240" w:after="240"/>
+              <w:jc w:val="center"/>
+            </w:pPr>
+            <w:r>
+              <w:t>Gustavo Pezo</w:t>
+            </w:r>
+            <w:bookmarkStart w:id="0" w:name="_GoBack"/>
+            <w:bookmarkEnd w:id="0"/>
           </w:p>
         </w:tc>
       </w:tr>
@@ -3888,7 +3997,7 @@
       <w:tblPr>
         <w:tblStyle w:val="Tablaconcuadrcula"/>
         <w:tblpPr w:leftFromText="180" w:rightFromText="180" w:vertAnchor="text" w:horzAnchor="margin" w:tblpXSpec="center" w:tblpY="225"/>
-        <w:tblW w:w="10684" w:type="dxa"/>
+        <w:tblW w:w="10365" w:type="dxa"/>
         <w:tblLayout w:type="fixed"/>
         <w:tblLook w:val="04A0" w:firstRow="1" w:lastRow="0" w:firstColumn="1" w:lastColumn="0" w:noHBand="0" w:noVBand="1"/>
       </w:tblPr>
@@ -3910,7 +4019,6 @@
         <w:gridCol w:w="319"/>
         <w:gridCol w:w="319"/>
         <w:gridCol w:w="319"/>
-        <w:gridCol w:w="319"/>
       </w:tblGrid>
       <w:tr>
         <w:trPr>
@@ -4300,7 +4408,28 @@
                 <w:sz w:val="14"/>
                 <w:szCs w:val="18"/>
               </w:rPr>
-              <w:t>15/11/2019</w:t>
+              <w:t>07</w:t>
+            </w:r>
+            <w:r>
+              <w:rPr>
+                <w:sz w:val="14"/>
+                <w:szCs w:val="18"/>
+              </w:rPr>
+              <w:t>/1</w:t>
+            </w:r>
+            <w:r>
+              <w:rPr>
+                <w:sz w:val="14"/>
+                <w:szCs w:val="18"/>
+              </w:rPr>
+              <w:t>2</w:t>
+            </w:r>
+            <w:r>
+              <w:rPr>
+                <w:sz w:val="14"/>
+                <w:szCs w:val="18"/>
+              </w:rPr>
+              <w:t>/2019</w:t>
             </w:r>
           </w:p>
         </w:tc>
@@ -4324,31 +4453,28 @@
                 <w:sz w:val="14"/>
                 <w:szCs w:val="18"/>
               </w:rPr>
-              <w:t>25/11/2019</w:t>
-            </w:r>
-          </w:p>
-        </w:tc>
-        <w:tc>
-          <w:tcPr>
-            <w:tcW w:w="319" w:type="dxa"/>
-            <w:textDirection w:val="btLr"/>
-            <w:vAlign w:val="center"/>
-          </w:tcPr>
-          <w:p>
-            <w:pPr>
-              <w:ind w:left="113" w:right="113"/>
-              <w:jc w:val="center"/>
-              <w:rPr>
-                <w:sz w:val="14"/>
-                <w:szCs w:val="18"/>
-              </w:rPr>
-            </w:pPr>
-            <w:r>
-              <w:rPr>
-                <w:sz w:val="14"/>
-                <w:szCs w:val="18"/>
-              </w:rPr>
-              <w:t>28/11/2019</w:t>
+              <w:t>08</w:t>
+            </w:r>
+            <w:r>
+              <w:rPr>
+                <w:sz w:val="14"/>
+                <w:szCs w:val="18"/>
+              </w:rPr>
+              <w:t>/1</w:t>
+            </w:r>
+            <w:r>
+              <w:rPr>
+                <w:sz w:val="14"/>
+                <w:szCs w:val="18"/>
+              </w:rPr>
+              <w:t>2</w:t>
+            </w:r>
+            <w:r>
+              <w:rPr>
+                <w:sz w:val="14"/>
+                <w:szCs w:val="18"/>
+              </w:rPr>
+              <w:t>/2019</w:t>
             </w:r>
           </w:p>
         </w:tc>
@@ -4425,7 +4551,35 @@
                 <w:sz w:val="14"/>
                 <w:szCs w:val="18"/>
               </w:rPr>
-              <w:t>07/10/2019</w:t>
+              <w:t>0</w:t>
+            </w:r>
+            <w:r>
+              <w:rPr>
+                <w:sz w:val="14"/>
+                <w:szCs w:val="18"/>
+              </w:rPr>
+              <w:t>8</w:t>
+            </w:r>
+            <w:r>
+              <w:rPr>
+                <w:sz w:val="14"/>
+                <w:szCs w:val="18"/>
+              </w:rPr>
+              <w:t>/1</w:t>
+            </w:r>
+            <w:r>
+              <w:rPr>
+                <w:sz w:val="14"/>
+                <w:szCs w:val="18"/>
+              </w:rPr>
+              <w:t>2</w:t>
+            </w:r>
+            <w:r>
+              <w:rPr>
+                <w:sz w:val="14"/>
+                <w:szCs w:val="18"/>
+              </w:rPr>
+              <w:t>/2019</w:t>
             </w:r>
           </w:p>
         </w:tc>
@@ -4557,22 +4711,6 @@
           <w:tcPr>
             <w:tcW w:w="319" w:type="dxa"/>
             <w:shd w:val="clear" w:color="auto" w:fill="FFFF00"/>
-            <w:vAlign w:val="center"/>
-          </w:tcPr>
-          <w:p>
-            <w:pPr>
-              <w:jc w:val="center"/>
-              <w:rPr>
-                <w:sz w:val="14"/>
-                <w:szCs w:val="18"/>
-              </w:rPr>
-            </w:pPr>
-          </w:p>
-        </w:tc>
-        <w:tc>
-          <w:tcPr>
-            <w:tcW w:w="319" w:type="dxa"/>
-            <w:shd w:val="clear" w:color="auto" w:fill="auto"/>
             <w:vAlign w:val="center"/>
           </w:tcPr>
           <w:p>
@@ -5013,22 +5151,6 @@
             </w:pPr>
           </w:p>
         </w:tc>
-        <w:tc>
-          <w:tcPr>
-            <w:tcW w:w="319" w:type="dxa"/>
-            <w:shd w:val="clear" w:color="auto" w:fill="auto"/>
-            <w:vAlign w:val="center"/>
-          </w:tcPr>
-          <w:p>
-            <w:pPr>
-              <w:jc w:val="center"/>
-              <w:rPr>
-                <w:sz w:val="14"/>
-                <w:szCs w:val="18"/>
-              </w:rPr>
-            </w:pPr>
-          </w:p>
-        </w:tc>
       </w:tr>
       <w:tr>
         <w:trPr>
@@ -5352,22 +5474,6 @@
             </w:pPr>
           </w:p>
         </w:tc>
-        <w:tc>
-          <w:tcPr>
-            <w:tcW w:w="319" w:type="dxa"/>
-            <w:shd w:val="clear" w:color="auto" w:fill="auto"/>
-            <w:vAlign w:val="center"/>
-          </w:tcPr>
-          <w:p>
-            <w:pPr>
-              <w:jc w:val="center"/>
-              <w:rPr>
-                <w:sz w:val="14"/>
-                <w:szCs w:val="18"/>
-              </w:rPr>
-            </w:pPr>
-          </w:p>
-        </w:tc>
       </w:tr>
       <w:tr>
         <w:trPr>
@@ -5691,22 +5797,6 @@
             </w:pPr>
           </w:p>
         </w:tc>
-        <w:tc>
-          <w:tcPr>
-            <w:tcW w:w="319" w:type="dxa"/>
-            <w:shd w:val="clear" w:color="auto" w:fill="auto"/>
-            <w:vAlign w:val="center"/>
-          </w:tcPr>
-          <w:p>
-            <w:pPr>
-              <w:jc w:val="center"/>
-              <w:rPr>
-                <w:sz w:val="14"/>
-                <w:szCs w:val="18"/>
-              </w:rPr>
-            </w:pPr>
-          </w:p>
-        </w:tc>
       </w:tr>
       <w:tr>
         <w:trPr>
@@ -6023,22 +6113,6 @@
             </w:pPr>
           </w:p>
         </w:tc>
-        <w:tc>
-          <w:tcPr>
-            <w:tcW w:w="319" w:type="dxa"/>
-            <w:shd w:val="clear" w:color="auto" w:fill="auto"/>
-            <w:vAlign w:val="center"/>
-          </w:tcPr>
-          <w:p>
-            <w:pPr>
-              <w:jc w:val="center"/>
-              <w:rPr>
-                <w:sz w:val="14"/>
-                <w:szCs w:val="18"/>
-              </w:rPr>
-            </w:pPr>
-          </w:p>
-        </w:tc>
       </w:tr>
       <w:tr>
         <w:trPr>
@@ -6369,22 +6443,6 @@
             </w:pPr>
           </w:p>
         </w:tc>
-        <w:tc>
-          <w:tcPr>
-            <w:tcW w:w="319" w:type="dxa"/>
-            <w:shd w:val="clear" w:color="auto" w:fill="auto"/>
-            <w:vAlign w:val="center"/>
-          </w:tcPr>
-          <w:p>
-            <w:pPr>
-              <w:jc w:val="center"/>
-              <w:rPr>
-                <w:sz w:val="14"/>
-                <w:szCs w:val="18"/>
-              </w:rPr>
-            </w:pPr>
-          </w:p>
-        </w:tc>
       </w:tr>
       <w:tr>
         <w:trPr>
@@ -6708,22 +6766,6 @@
             </w:pPr>
           </w:p>
         </w:tc>
-        <w:tc>
-          <w:tcPr>
-            <w:tcW w:w="319" w:type="dxa"/>
-            <w:shd w:val="clear" w:color="auto" w:fill="auto"/>
-            <w:vAlign w:val="center"/>
-          </w:tcPr>
-          <w:p>
-            <w:pPr>
-              <w:jc w:val="center"/>
-              <w:rPr>
-                <w:sz w:val="14"/>
-                <w:szCs w:val="18"/>
-              </w:rPr>
-            </w:pPr>
-          </w:p>
-        </w:tc>
       </w:tr>
       <w:tr>
         <w:trPr>
@@ -7047,22 +7089,6 @@
             </w:pPr>
           </w:p>
         </w:tc>
-        <w:tc>
-          <w:tcPr>
-            <w:tcW w:w="319" w:type="dxa"/>
-            <w:shd w:val="clear" w:color="auto" w:fill="auto"/>
-            <w:vAlign w:val="center"/>
-          </w:tcPr>
-          <w:p>
-            <w:pPr>
-              <w:jc w:val="center"/>
-              <w:rPr>
-                <w:sz w:val="14"/>
-                <w:szCs w:val="18"/>
-              </w:rPr>
-            </w:pPr>
-          </w:p>
-        </w:tc>
       </w:tr>
       <w:tr>
         <w:trPr>
@@ -7395,22 +7421,6 @@
             </w:pPr>
           </w:p>
         </w:tc>
-        <w:tc>
-          <w:tcPr>
-            <w:tcW w:w="319" w:type="dxa"/>
-            <w:shd w:val="clear" w:color="auto" w:fill="auto"/>
-            <w:vAlign w:val="center"/>
-          </w:tcPr>
-          <w:p>
-            <w:pPr>
-              <w:jc w:val="center"/>
-              <w:rPr>
-                <w:sz w:val="14"/>
-                <w:szCs w:val="18"/>
-              </w:rPr>
-            </w:pPr>
-          </w:p>
-        </w:tc>
       </w:tr>
       <w:tr>
         <w:trPr>
@@ -7727,22 +7737,6 @@
             </w:pPr>
           </w:p>
         </w:tc>
-        <w:tc>
-          <w:tcPr>
-            <w:tcW w:w="319" w:type="dxa"/>
-            <w:shd w:val="clear" w:color="auto" w:fill="auto"/>
-            <w:vAlign w:val="center"/>
-          </w:tcPr>
-          <w:p>
-            <w:pPr>
-              <w:jc w:val="center"/>
-              <w:rPr>
-                <w:sz w:val="14"/>
-                <w:szCs w:val="18"/>
-              </w:rPr>
-            </w:pPr>
-          </w:p>
-        </w:tc>
       </w:tr>
       <w:tr>
         <w:trPr>
@@ -7787,7 +7781,14 @@
                 <w:sz w:val="14"/>
                 <w:szCs w:val="18"/>
               </w:rPr>
-              <w:t>14/10/2019</w:t>
+              <w:t>28</w:t>
+            </w:r>
+            <w:r>
+              <w:rPr>
+                <w:sz w:val="14"/>
+                <w:szCs w:val="18"/>
+              </w:rPr>
+              <w:t>/10/2019</w:t>
             </w:r>
           </w:p>
         </w:tc>
@@ -7816,7 +7817,7 @@
                 <w:sz w:val="14"/>
                 <w:szCs w:val="18"/>
               </w:rPr>
-              <w:t>0</w:t>
+              <w:t>1</w:t>
             </w:r>
             <w:r>
               <w:rPr>
@@ -7877,17 +7878,7 @@
                 <w:sz w:val="14"/>
                 <w:szCs w:val="18"/>
               </w:rPr>
-              <w:t>10</w:t>
-            </w:r>
-            <w:r>
-              <w:rPr>
-                <w:b/>
-                <w:bCs/>
-                <w:color w:val="002060"/>
-                <w:sz w:val="14"/>
-                <w:szCs w:val="18"/>
-              </w:rPr>
-              <w:t>0%</w:t>
+              <w:t>100%</w:t>
             </w:r>
           </w:p>
         </w:tc>
@@ -8006,6 +7997,22 @@
         <w:tc>
           <w:tcPr>
             <w:tcW w:w="319" w:type="dxa"/>
+            <w:shd w:val="clear" w:color="auto" w:fill="auto"/>
+            <w:vAlign w:val="center"/>
+          </w:tcPr>
+          <w:p>
+            <w:pPr>
+              <w:jc w:val="center"/>
+              <w:rPr>
+                <w:sz w:val="14"/>
+                <w:szCs w:val="18"/>
+              </w:rPr>
+            </w:pPr>
+          </w:p>
+        </w:tc>
+        <w:tc>
+          <w:tcPr>
+            <w:tcW w:w="319" w:type="dxa"/>
             <w:shd w:val="clear" w:color="auto" w:fill="FFFF00"/>
             <w:vAlign w:val="center"/>
           </w:tcPr>
@@ -8023,38 +8030,6 @@
           <w:tcPr>
             <w:tcW w:w="319" w:type="dxa"/>
             <w:shd w:val="clear" w:color="auto" w:fill="FFFF00"/>
-            <w:vAlign w:val="center"/>
-          </w:tcPr>
-          <w:p>
-            <w:pPr>
-              <w:jc w:val="center"/>
-              <w:rPr>
-                <w:sz w:val="14"/>
-                <w:szCs w:val="18"/>
-              </w:rPr>
-            </w:pPr>
-          </w:p>
-        </w:tc>
-        <w:tc>
-          <w:tcPr>
-            <w:tcW w:w="319" w:type="dxa"/>
-            <w:shd w:val="clear" w:color="auto" w:fill="FFFF00"/>
-            <w:vAlign w:val="center"/>
-          </w:tcPr>
-          <w:p>
-            <w:pPr>
-              <w:jc w:val="center"/>
-              <w:rPr>
-                <w:sz w:val="14"/>
-                <w:szCs w:val="18"/>
-              </w:rPr>
-            </w:pPr>
-          </w:p>
-        </w:tc>
-        <w:tc>
-          <w:tcPr>
-            <w:tcW w:w="319" w:type="dxa"/>
-            <w:shd w:val="clear" w:color="auto" w:fill="auto"/>
             <w:vAlign w:val="center"/>
           </w:tcPr>
           <w:p>
@@ -8128,27 +8103,13 @@
                 <w:sz w:val="16"/>
                 <w:szCs w:val="20"/>
               </w:rPr>
-              <w:t>ar</w:t>
+              <w:t xml:space="preserve">ar la </w:t>
             </w:r>
             <w:r>
               <w:rPr>
                 <w:sz w:val="16"/>
                 <w:szCs w:val="20"/>
               </w:rPr>
-              <w:t xml:space="preserve"> </w:t>
-            </w:r>
-            <w:r>
-              <w:rPr>
-                <w:sz w:val="16"/>
-                <w:szCs w:val="20"/>
-              </w:rPr>
-              <w:t xml:space="preserve">la </w:t>
-            </w:r>
-            <w:r>
-              <w:rPr>
-                <w:sz w:val="16"/>
-                <w:szCs w:val="20"/>
-              </w:rPr>
               <w:t>aplicación móvil</w:t>
             </w:r>
           </w:p>
@@ -8171,7 +8132,7 @@
                 <w:sz w:val="14"/>
                 <w:szCs w:val="18"/>
               </w:rPr>
-              <w:t>14/10/2019</w:t>
+              <w:t>14/11/2019</w:t>
             </w:r>
           </w:p>
         </w:tc>
@@ -8193,7 +8154,7 @@
                 <w:sz w:val="14"/>
                 <w:szCs w:val="18"/>
               </w:rPr>
-              <w:t>14/11/2019</w:t>
+              <w:t>07/12/2019</w:t>
             </w:r>
           </w:p>
         </w:tc>
@@ -8243,11 +8204,11 @@
               <w:rPr>
                 <w:b/>
                 <w:bCs/>
-                <w:color w:val="632423" w:themeColor="accent2" w:themeShade="80"/>
-                <w:sz w:val="14"/>
-                <w:szCs w:val="18"/>
-              </w:rPr>
-              <w:t>30%</w:t>
+                <w:color w:val="002060"/>
+                <w:sz w:val="14"/>
+                <w:szCs w:val="18"/>
+              </w:rPr>
+              <w:t>100%</w:t>
             </w:r>
           </w:p>
         </w:tc>
@@ -8366,6 +8327,38 @@
         <w:tc>
           <w:tcPr>
             <w:tcW w:w="319" w:type="dxa"/>
+            <w:shd w:val="clear" w:color="auto" w:fill="auto"/>
+            <w:vAlign w:val="center"/>
+          </w:tcPr>
+          <w:p>
+            <w:pPr>
+              <w:jc w:val="center"/>
+              <w:rPr>
+                <w:sz w:val="14"/>
+                <w:szCs w:val="18"/>
+              </w:rPr>
+            </w:pPr>
+          </w:p>
+        </w:tc>
+        <w:tc>
+          <w:tcPr>
+            <w:tcW w:w="319" w:type="dxa"/>
+            <w:shd w:val="clear" w:color="auto" w:fill="auto"/>
+            <w:vAlign w:val="center"/>
+          </w:tcPr>
+          <w:p>
+            <w:pPr>
+              <w:jc w:val="center"/>
+              <w:rPr>
+                <w:sz w:val="14"/>
+                <w:szCs w:val="18"/>
+              </w:rPr>
+            </w:pPr>
+          </w:p>
+        </w:tc>
+        <w:tc>
+          <w:tcPr>
+            <w:tcW w:w="319" w:type="dxa"/>
             <w:shd w:val="clear" w:color="auto" w:fill="FFFF00"/>
             <w:vAlign w:val="center"/>
           </w:tcPr>
@@ -8383,54 +8376,6 @@
           <w:tcPr>
             <w:tcW w:w="319" w:type="dxa"/>
             <w:shd w:val="clear" w:color="auto" w:fill="FFFF00"/>
-            <w:vAlign w:val="center"/>
-          </w:tcPr>
-          <w:p>
-            <w:pPr>
-              <w:jc w:val="center"/>
-              <w:rPr>
-                <w:sz w:val="14"/>
-                <w:szCs w:val="18"/>
-              </w:rPr>
-            </w:pPr>
-          </w:p>
-        </w:tc>
-        <w:tc>
-          <w:tcPr>
-            <w:tcW w:w="319" w:type="dxa"/>
-            <w:shd w:val="clear" w:color="auto" w:fill="FFFF00"/>
-            <w:vAlign w:val="center"/>
-          </w:tcPr>
-          <w:p>
-            <w:pPr>
-              <w:jc w:val="center"/>
-              <w:rPr>
-                <w:sz w:val="14"/>
-                <w:szCs w:val="18"/>
-              </w:rPr>
-            </w:pPr>
-          </w:p>
-        </w:tc>
-        <w:tc>
-          <w:tcPr>
-            <w:tcW w:w="319" w:type="dxa"/>
-            <w:shd w:val="clear" w:color="auto" w:fill="auto"/>
-            <w:vAlign w:val="center"/>
-          </w:tcPr>
-          <w:p>
-            <w:pPr>
-              <w:jc w:val="center"/>
-              <w:rPr>
-                <w:sz w:val="14"/>
-                <w:szCs w:val="18"/>
-              </w:rPr>
-            </w:pPr>
-          </w:p>
-        </w:tc>
-        <w:tc>
-          <w:tcPr>
-            <w:tcW w:w="319" w:type="dxa"/>
-            <w:shd w:val="clear" w:color="auto" w:fill="auto"/>
             <w:vAlign w:val="center"/>
           </w:tcPr>
           <w:p>
@@ -8517,7 +8462,21 @@
                 <w:sz w:val="14"/>
                 <w:szCs w:val="18"/>
               </w:rPr>
-              <w:t>14/10/2019</w:t>
+              <w:t>14/1</w:t>
+            </w:r>
+            <w:r>
+              <w:rPr>
+                <w:sz w:val="14"/>
+                <w:szCs w:val="18"/>
+              </w:rPr>
+              <w:t>1</w:t>
+            </w:r>
+            <w:r>
+              <w:rPr>
+                <w:sz w:val="14"/>
+                <w:szCs w:val="18"/>
+              </w:rPr>
+              <w:t>/2019</w:t>
             </w:r>
           </w:p>
         </w:tc>
@@ -8539,7 +8498,28 @@
                 <w:sz w:val="14"/>
                 <w:szCs w:val="18"/>
               </w:rPr>
-              <w:t>14/11/2019</w:t>
+              <w:t>07</w:t>
+            </w:r>
+            <w:r>
+              <w:rPr>
+                <w:sz w:val="14"/>
+                <w:szCs w:val="18"/>
+              </w:rPr>
+              <w:t>/1</w:t>
+            </w:r>
+            <w:r>
+              <w:rPr>
+                <w:sz w:val="14"/>
+                <w:szCs w:val="18"/>
+              </w:rPr>
+              <w:t>2</w:t>
+            </w:r>
+            <w:r>
+              <w:rPr>
+                <w:sz w:val="14"/>
+                <w:szCs w:val="18"/>
+              </w:rPr>
+              <w:t>/2019</w:t>
             </w:r>
           </w:p>
         </w:tc>
@@ -8589,11 +8569,11 @@
               <w:rPr>
                 <w:b/>
                 <w:bCs/>
-                <w:color w:val="632423" w:themeColor="accent2" w:themeShade="80"/>
-                <w:sz w:val="14"/>
-                <w:szCs w:val="18"/>
-              </w:rPr>
-              <w:t>30%</w:t>
+                <w:color w:val="002060"/>
+                <w:sz w:val="14"/>
+                <w:szCs w:val="18"/>
+              </w:rPr>
+              <w:t>100%</w:t>
             </w:r>
           </w:p>
         </w:tc>
@@ -8712,6 +8692,38 @@
         <w:tc>
           <w:tcPr>
             <w:tcW w:w="319" w:type="dxa"/>
+            <w:shd w:val="clear" w:color="auto" w:fill="auto"/>
+            <w:vAlign w:val="center"/>
+          </w:tcPr>
+          <w:p>
+            <w:pPr>
+              <w:jc w:val="center"/>
+              <w:rPr>
+                <w:sz w:val="14"/>
+                <w:szCs w:val="18"/>
+              </w:rPr>
+            </w:pPr>
+          </w:p>
+        </w:tc>
+        <w:tc>
+          <w:tcPr>
+            <w:tcW w:w="319" w:type="dxa"/>
+            <w:shd w:val="clear" w:color="auto" w:fill="auto"/>
+            <w:vAlign w:val="center"/>
+          </w:tcPr>
+          <w:p>
+            <w:pPr>
+              <w:jc w:val="center"/>
+              <w:rPr>
+                <w:sz w:val="14"/>
+                <w:szCs w:val="18"/>
+              </w:rPr>
+            </w:pPr>
+          </w:p>
+        </w:tc>
+        <w:tc>
+          <w:tcPr>
+            <w:tcW w:w="319" w:type="dxa"/>
             <w:shd w:val="clear" w:color="auto" w:fill="FFFF00"/>
             <w:vAlign w:val="center"/>
           </w:tcPr>
@@ -8729,54 +8741,6 @@
           <w:tcPr>
             <w:tcW w:w="319" w:type="dxa"/>
             <w:shd w:val="clear" w:color="auto" w:fill="FFFF00"/>
-            <w:vAlign w:val="center"/>
-          </w:tcPr>
-          <w:p>
-            <w:pPr>
-              <w:jc w:val="center"/>
-              <w:rPr>
-                <w:sz w:val="14"/>
-                <w:szCs w:val="18"/>
-              </w:rPr>
-            </w:pPr>
-          </w:p>
-        </w:tc>
-        <w:tc>
-          <w:tcPr>
-            <w:tcW w:w="319" w:type="dxa"/>
-            <w:shd w:val="clear" w:color="auto" w:fill="FFFF00"/>
-            <w:vAlign w:val="center"/>
-          </w:tcPr>
-          <w:p>
-            <w:pPr>
-              <w:jc w:val="center"/>
-              <w:rPr>
-                <w:sz w:val="14"/>
-                <w:szCs w:val="18"/>
-              </w:rPr>
-            </w:pPr>
-          </w:p>
-        </w:tc>
-        <w:tc>
-          <w:tcPr>
-            <w:tcW w:w="319" w:type="dxa"/>
-            <w:shd w:val="clear" w:color="auto" w:fill="auto"/>
-            <w:vAlign w:val="center"/>
-          </w:tcPr>
-          <w:p>
-            <w:pPr>
-              <w:jc w:val="center"/>
-              <w:rPr>
-                <w:sz w:val="14"/>
-                <w:szCs w:val="18"/>
-              </w:rPr>
-            </w:pPr>
-          </w:p>
-        </w:tc>
-        <w:tc>
-          <w:tcPr>
-            <w:tcW w:w="319" w:type="dxa"/>
-            <w:shd w:val="clear" w:color="auto" w:fill="auto"/>
             <w:vAlign w:val="center"/>
           </w:tcPr>
           <w:p>
@@ -8859,7 +8823,25 @@
                 <w:sz w:val="14"/>
                 <w:szCs w:val="18"/>
               </w:rPr>
-              <w:t>14/11/2019</w:t>
+              <w:t>0</w:t>
+            </w:r>
+            <w:r>
+              <w:rPr>
+                <w:b/>
+                <w:bCs/>
+                <w:sz w:val="14"/>
+                <w:szCs w:val="18"/>
+              </w:rPr>
+              <w:t>7</w:t>
+            </w:r>
+            <w:r>
+              <w:rPr>
+                <w:b/>
+                <w:bCs/>
+                <w:sz w:val="14"/>
+                <w:szCs w:val="18"/>
+              </w:rPr>
+              <w:t>/12/2019</w:t>
             </w:r>
           </w:p>
         </w:tc>
@@ -8886,7 +8868,25 @@
                 <w:sz w:val="14"/>
                 <w:szCs w:val="18"/>
               </w:rPr>
-              <w:t>14/11/2019</w:t>
+              <w:t>08</w:t>
+            </w:r>
+            <w:r>
+              <w:rPr>
+                <w:b/>
+                <w:bCs/>
+                <w:sz w:val="14"/>
+                <w:szCs w:val="18"/>
+              </w:rPr>
+              <w:t>7</w:t>
+            </w:r>
+            <w:r>
+              <w:rPr>
+                <w:b/>
+                <w:bCs/>
+                <w:sz w:val="14"/>
+                <w:szCs w:val="18"/>
+              </w:rPr>
+              <w:t>12/2019</w:t>
             </w:r>
           </w:p>
         </w:tc>
@@ -8937,10 +8937,11 @@
               <w:rPr>
                 <w:b/>
                 <w:bCs/>
-                <w:sz w:val="14"/>
-                <w:szCs w:val="18"/>
-              </w:rPr>
-              <w:t>65%</w:t>
+                <w:color w:val="002060"/>
+                <w:sz w:val="14"/>
+                <w:szCs w:val="18"/>
+              </w:rPr>
+              <w:t>100%</w:t>
             </w:r>
           </w:p>
         </w:tc>
@@ -9092,22 +9093,6 @@
           <w:tcPr>
             <w:tcW w:w="319" w:type="dxa"/>
             <w:shd w:val="clear" w:color="auto" w:fill="00B0F0"/>
-            <w:vAlign w:val="center"/>
-          </w:tcPr>
-          <w:p>
-            <w:pPr>
-              <w:jc w:val="center"/>
-              <w:rPr>
-                <w:sz w:val="14"/>
-                <w:szCs w:val="18"/>
-              </w:rPr>
-            </w:pPr>
-          </w:p>
-        </w:tc>
-        <w:tc>
-          <w:tcPr>
-            <w:tcW w:w="319" w:type="dxa"/>
-            <w:shd w:val="clear" w:color="auto" w:fill="auto"/>
             <w:vAlign w:val="center"/>
           </w:tcPr>
           <w:p>
@@ -9174,7 +9159,14 @@
                 <w:sz w:val="16"/>
                 <w:szCs w:val="20"/>
               </w:rPr>
-              <w:t>Pruebas del Sistema</w:t>
+              <w:t>Realizar las p</w:t>
+            </w:r>
+            <w:r>
+              <w:rPr>
+                <w:sz w:val="16"/>
+                <w:szCs w:val="20"/>
+              </w:rPr>
+              <w:t>ruebas del Sistema</w:t>
             </w:r>
           </w:p>
         </w:tc>
@@ -9187,16 +9179,38 @@
             <w:pPr>
               <w:jc w:val="center"/>
               <w:rPr>
-                <w:sz w:val="14"/>
-                <w:szCs w:val="18"/>
-              </w:rPr>
-            </w:pPr>
-            <w:r>
-              <w:rPr>
-                <w:sz w:val="14"/>
-                <w:szCs w:val="18"/>
-              </w:rPr>
-              <w:t>15/11/2019</w:t>
+                <w:b/>
+                <w:bCs/>
+                <w:sz w:val="14"/>
+                <w:szCs w:val="18"/>
+              </w:rPr>
+            </w:pPr>
+            <w:r>
+              <w:rPr>
+                <w:b/>
+                <w:bCs/>
+                <w:sz w:val="14"/>
+                <w:szCs w:val="18"/>
+              </w:rPr>
+              <w:t>0</w:t>
+            </w:r>
+            <w:r>
+              <w:rPr>
+                <w:b/>
+                <w:bCs/>
+                <w:sz w:val="14"/>
+                <w:szCs w:val="18"/>
+              </w:rPr>
+              <w:t>7</w:t>
+            </w:r>
+            <w:r>
+              <w:rPr>
+                <w:b/>
+                <w:bCs/>
+                <w:sz w:val="14"/>
+                <w:szCs w:val="18"/>
+              </w:rPr>
+              <w:t>/12/2019</w:t>
             </w:r>
           </w:p>
         </w:tc>
@@ -9209,16 +9223,20 @@
             <w:pPr>
               <w:jc w:val="center"/>
               <w:rPr>
-                <w:sz w:val="14"/>
-                <w:szCs w:val="18"/>
-              </w:rPr>
-            </w:pPr>
-            <w:r>
-              <w:rPr>
-                <w:sz w:val="14"/>
-                <w:szCs w:val="18"/>
-              </w:rPr>
-              <w:t>25/11/2019</w:t>
+                <w:b/>
+                <w:bCs/>
+                <w:sz w:val="14"/>
+                <w:szCs w:val="18"/>
+              </w:rPr>
+            </w:pPr>
+            <w:r>
+              <w:rPr>
+                <w:b/>
+                <w:bCs/>
+                <w:sz w:val="14"/>
+                <w:szCs w:val="18"/>
+              </w:rPr>
+              <w:t>08/12/2019</w:t>
             </w:r>
           </w:p>
         </w:tc>
@@ -9268,11 +9286,11 @@
               <w:rPr>
                 <w:b/>
                 <w:bCs/>
-                <w:color w:val="FF0000"/>
-                <w:sz w:val="14"/>
-                <w:szCs w:val="18"/>
-              </w:rPr>
-              <w:t>0%</w:t>
+                <w:color w:val="002060"/>
+                <w:sz w:val="14"/>
+                <w:szCs w:val="18"/>
+              </w:rPr>
+              <w:t>100%</w:t>
             </w:r>
           </w:p>
         </w:tc>
@@ -9456,22 +9474,6 @@
           <w:tcPr>
             <w:tcW w:w="319" w:type="dxa"/>
             <w:shd w:val="clear" w:color="auto" w:fill="FFFF00"/>
-            <w:vAlign w:val="center"/>
-          </w:tcPr>
-          <w:p>
-            <w:pPr>
-              <w:jc w:val="center"/>
-              <w:rPr>
-                <w:sz w:val="14"/>
-                <w:szCs w:val="18"/>
-              </w:rPr>
-            </w:pPr>
-          </w:p>
-        </w:tc>
-        <w:tc>
-          <w:tcPr>
-            <w:tcW w:w="319" w:type="dxa"/>
-            <w:shd w:val="clear" w:color="auto" w:fill="auto"/>
             <w:vAlign w:val="center"/>
           </w:tcPr>
           <w:p>
@@ -9506,7 +9508,14 @@
                 <w:sz w:val="16"/>
                 <w:szCs w:val="20"/>
               </w:rPr>
-              <w:t>Manual de Usuario</w:t>
+              <w:t>Realizar el m</w:t>
+            </w:r>
+            <w:r>
+              <w:rPr>
+                <w:sz w:val="16"/>
+                <w:szCs w:val="20"/>
+              </w:rPr>
+              <w:t>anual de Usuario</w:t>
             </w:r>
           </w:p>
         </w:tc>
@@ -9519,16 +9528,20 @@
             <w:pPr>
               <w:jc w:val="center"/>
               <w:rPr>
-                <w:sz w:val="14"/>
-                <w:szCs w:val="18"/>
-              </w:rPr>
-            </w:pPr>
-            <w:r>
-              <w:rPr>
-                <w:sz w:val="14"/>
-                <w:szCs w:val="18"/>
-              </w:rPr>
-              <w:t>25/11/2019</w:t>
+                <w:b/>
+                <w:bCs/>
+                <w:sz w:val="14"/>
+                <w:szCs w:val="18"/>
+              </w:rPr>
+            </w:pPr>
+            <w:r>
+              <w:rPr>
+                <w:b/>
+                <w:bCs/>
+                <w:sz w:val="14"/>
+                <w:szCs w:val="18"/>
+              </w:rPr>
+              <w:t>08/12/2019</w:t>
             </w:r>
           </w:p>
         </w:tc>
@@ -9541,16 +9554,20 @@
             <w:pPr>
               <w:jc w:val="center"/>
               <w:rPr>
-                <w:sz w:val="14"/>
-                <w:szCs w:val="18"/>
-              </w:rPr>
-            </w:pPr>
-            <w:r>
-              <w:rPr>
-                <w:sz w:val="14"/>
-                <w:szCs w:val="18"/>
-              </w:rPr>
-              <w:t>28/11/2019</w:t>
+                <w:b/>
+                <w:bCs/>
+                <w:sz w:val="14"/>
+                <w:szCs w:val="18"/>
+              </w:rPr>
+            </w:pPr>
+            <w:r>
+              <w:rPr>
+                <w:b/>
+                <w:bCs/>
+                <w:sz w:val="14"/>
+                <w:szCs w:val="18"/>
+              </w:rPr>
+              <w:t>08/12/2019</w:t>
             </w:r>
           </w:p>
         </w:tc>
@@ -9600,11 +9617,11 @@
               <w:rPr>
                 <w:b/>
                 <w:bCs/>
-                <w:color w:val="FF0000"/>
-                <w:sz w:val="14"/>
-                <w:szCs w:val="18"/>
-              </w:rPr>
-              <w:t>0%</w:t>
+                <w:color w:val="002060"/>
+                <w:sz w:val="14"/>
+                <w:szCs w:val="18"/>
+              </w:rPr>
+              <w:t>100%</w:t>
             </w:r>
           </w:p>
         </w:tc>
@@ -9772,22 +9789,6 @@
           <w:tcPr>
             <w:tcW w:w="319" w:type="dxa"/>
             <w:shd w:val="clear" w:color="auto" w:fill="auto"/>
-            <w:vAlign w:val="center"/>
-          </w:tcPr>
-          <w:p>
-            <w:pPr>
-              <w:jc w:val="center"/>
-              <w:rPr>
-                <w:sz w:val="14"/>
-                <w:szCs w:val="18"/>
-              </w:rPr>
-            </w:pPr>
-          </w:p>
-        </w:tc>
-        <w:tc>
-          <w:tcPr>
-            <w:tcW w:w="319" w:type="dxa"/>
-            <w:shd w:val="clear" w:color="auto" w:fill="FFFF00"/>
             <w:vAlign w:val="center"/>
           </w:tcPr>
           <w:p>
@@ -9863,19 +9864,12 @@
             <w:pPr>
               <w:jc w:val="center"/>
               <w:rPr>
-                <w:sz w:val="14"/>
-                <w:szCs w:val="18"/>
-              </w:rPr>
-            </w:pPr>
-            <w:r>
-              <w:rPr>
                 <w:b/>
                 <w:bCs/>
                 <w:sz w:val="14"/>
                 <w:szCs w:val="18"/>
               </w:rPr>
-              <w:t>28</w:t>
-            </w:r>
+            </w:pPr>
             <w:r>
               <w:rPr>
                 <w:b/>
@@ -9883,7 +9877,7 @@
                 <w:sz w:val="14"/>
                 <w:szCs w:val="18"/>
               </w:rPr>
-              <w:t>/11/2019</w:t>
+              <w:t>08/12/2019</w:t>
             </w:r>
           </w:p>
         </w:tc>
@@ -9897,19 +9891,12 @@
             <w:pPr>
               <w:jc w:val="center"/>
               <w:rPr>
-                <w:sz w:val="14"/>
-                <w:szCs w:val="18"/>
-              </w:rPr>
-            </w:pPr>
-            <w:r>
-              <w:rPr>
                 <w:b/>
                 <w:bCs/>
                 <w:sz w:val="14"/>
                 <w:szCs w:val="18"/>
               </w:rPr>
-              <w:t>28</w:t>
-            </w:r>
+            </w:pPr>
             <w:r>
               <w:rPr>
                 <w:b/>
@@ -9917,7 +9904,7 @@
                 <w:sz w:val="14"/>
                 <w:szCs w:val="18"/>
               </w:rPr>
-              <w:t>/11/2019</w:t>
+              <w:t>08/12/2019</w:t>
             </w:r>
           </w:p>
         </w:tc>
@@ -9969,11 +9956,11 @@
               <w:rPr>
                 <w:b/>
                 <w:bCs/>
-                <w:color w:val="FF0000"/>
-                <w:sz w:val="14"/>
-                <w:szCs w:val="18"/>
-              </w:rPr>
-              <w:t>0%</w:t>
+                <w:color w:val="002060"/>
+                <w:sz w:val="14"/>
+                <w:szCs w:val="18"/>
+              </w:rPr>
+              <w:t>100%</w:t>
             </w:r>
           </w:p>
         </w:tc>
@@ -10028,22 +10015,6 @@
         <w:tc>
           <w:tcPr>
             <w:tcW w:w="318" w:type="dxa"/>
-            <w:shd w:val="clear" w:color="auto" w:fill="auto"/>
-            <w:vAlign w:val="center"/>
-          </w:tcPr>
-          <w:p>
-            <w:pPr>
-              <w:jc w:val="center"/>
-              <w:rPr>
-                <w:sz w:val="14"/>
-                <w:szCs w:val="18"/>
-              </w:rPr>
-            </w:pPr>
-          </w:p>
-        </w:tc>
-        <w:tc>
-          <w:tcPr>
-            <w:tcW w:w="319" w:type="dxa"/>
             <w:shd w:val="clear" w:color="auto" w:fill="auto"/>
             <w:vAlign w:val="center"/>
           </w:tcPr>

</xml_diff>

<commit_message>
Terminando el cronograma del Plan de Proyecto
</commit_message>
<xml_diff>
--- a/Desarrollo/SISH/Gestión/SISH_PP.docx
+++ b/Desarrollo/SISH/Gestión/SISH_PP.docx
@@ -162,8 +162,10 @@
           <w:sz w:val="24"/>
           <w:szCs w:val="24"/>
         </w:rPr>
-        <w:t>3</w:t>
+        <w:t>4</w:t>
       </w:r>
+      <w:bookmarkStart w:id="0" w:name="_GoBack"/>
+      <w:bookmarkEnd w:id="0"/>
       <w:r>
         <w:rPr>
           <w:rFonts w:ascii="Times New Roman" w:eastAsia="Times New Roman" w:hAnsi="Times New Roman" w:cs="Times New Roman"/>
@@ -812,8 +814,6 @@
             <w:r>
               <w:t>Gustavo Pezo</w:t>
             </w:r>
-            <w:bookmarkStart w:id="0" w:name="_GoBack"/>
-            <w:bookmarkEnd w:id="0"/>
           </w:p>
         </w:tc>
       </w:tr>
@@ -4726,103 +4726,103 @@
         <w:tc>
           <w:tcPr>
             <w:tcW w:w="319" w:type="dxa"/>
-            <w:shd w:val="clear" w:color="auto" w:fill="auto"/>
-            <w:vAlign w:val="center"/>
-          </w:tcPr>
-          <w:p>
-            <w:pPr>
-              <w:jc w:val="center"/>
-              <w:rPr>
-                <w:sz w:val="14"/>
-                <w:szCs w:val="18"/>
-              </w:rPr>
-            </w:pPr>
-          </w:p>
-        </w:tc>
-        <w:tc>
-          <w:tcPr>
-            <w:tcW w:w="319" w:type="dxa"/>
-            <w:shd w:val="clear" w:color="auto" w:fill="auto"/>
-            <w:vAlign w:val="center"/>
-          </w:tcPr>
-          <w:p>
-            <w:pPr>
-              <w:jc w:val="center"/>
-              <w:rPr>
-                <w:sz w:val="14"/>
-                <w:szCs w:val="18"/>
-              </w:rPr>
-            </w:pPr>
-          </w:p>
-        </w:tc>
-        <w:tc>
-          <w:tcPr>
-            <w:tcW w:w="319" w:type="dxa"/>
-            <w:shd w:val="clear" w:color="auto" w:fill="auto"/>
-            <w:vAlign w:val="center"/>
-          </w:tcPr>
-          <w:p>
-            <w:pPr>
-              <w:jc w:val="center"/>
-              <w:rPr>
-                <w:sz w:val="14"/>
-                <w:szCs w:val="18"/>
-              </w:rPr>
-            </w:pPr>
-          </w:p>
-        </w:tc>
-        <w:tc>
-          <w:tcPr>
-            <w:tcW w:w="319" w:type="dxa"/>
-            <w:shd w:val="clear" w:color="auto" w:fill="auto"/>
-            <w:vAlign w:val="center"/>
-          </w:tcPr>
-          <w:p>
-            <w:pPr>
-              <w:jc w:val="center"/>
-              <w:rPr>
-                <w:sz w:val="14"/>
-                <w:szCs w:val="18"/>
-              </w:rPr>
-            </w:pPr>
-          </w:p>
-        </w:tc>
-        <w:tc>
-          <w:tcPr>
-            <w:tcW w:w="319" w:type="dxa"/>
-            <w:shd w:val="clear" w:color="auto" w:fill="auto"/>
-            <w:vAlign w:val="center"/>
-          </w:tcPr>
-          <w:p>
-            <w:pPr>
-              <w:jc w:val="center"/>
-              <w:rPr>
-                <w:sz w:val="14"/>
-                <w:szCs w:val="18"/>
-              </w:rPr>
-            </w:pPr>
-          </w:p>
-        </w:tc>
-        <w:tc>
-          <w:tcPr>
-            <w:tcW w:w="319" w:type="dxa"/>
-            <w:shd w:val="clear" w:color="auto" w:fill="auto"/>
-            <w:vAlign w:val="center"/>
-          </w:tcPr>
-          <w:p>
-            <w:pPr>
-              <w:jc w:val="center"/>
-              <w:rPr>
-                <w:sz w:val="14"/>
-                <w:szCs w:val="18"/>
-              </w:rPr>
-            </w:pPr>
-          </w:p>
-        </w:tc>
-        <w:tc>
-          <w:tcPr>
-            <w:tcW w:w="319" w:type="dxa"/>
-            <w:shd w:val="clear" w:color="auto" w:fill="auto"/>
+            <w:shd w:val="clear" w:color="auto" w:fill="FFFF00"/>
+            <w:vAlign w:val="center"/>
+          </w:tcPr>
+          <w:p>
+            <w:pPr>
+              <w:jc w:val="center"/>
+              <w:rPr>
+                <w:sz w:val="14"/>
+                <w:szCs w:val="18"/>
+              </w:rPr>
+            </w:pPr>
+          </w:p>
+        </w:tc>
+        <w:tc>
+          <w:tcPr>
+            <w:tcW w:w="319" w:type="dxa"/>
+            <w:shd w:val="clear" w:color="auto" w:fill="FFFF00"/>
+            <w:vAlign w:val="center"/>
+          </w:tcPr>
+          <w:p>
+            <w:pPr>
+              <w:jc w:val="center"/>
+              <w:rPr>
+                <w:sz w:val="14"/>
+                <w:szCs w:val="18"/>
+              </w:rPr>
+            </w:pPr>
+          </w:p>
+        </w:tc>
+        <w:tc>
+          <w:tcPr>
+            <w:tcW w:w="319" w:type="dxa"/>
+            <w:shd w:val="clear" w:color="auto" w:fill="FFFF00"/>
+            <w:vAlign w:val="center"/>
+          </w:tcPr>
+          <w:p>
+            <w:pPr>
+              <w:jc w:val="center"/>
+              <w:rPr>
+                <w:sz w:val="14"/>
+                <w:szCs w:val="18"/>
+              </w:rPr>
+            </w:pPr>
+          </w:p>
+        </w:tc>
+        <w:tc>
+          <w:tcPr>
+            <w:tcW w:w="319" w:type="dxa"/>
+            <w:shd w:val="clear" w:color="auto" w:fill="FFFF00"/>
+            <w:vAlign w:val="center"/>
+          </w:tcPr>
+          <w:p>
+            <w:pPr>
+              <w:jc w:val="center"/>
+              <w:rPr>
+                <w:sz w:val="14"/>
+                <w:szCs w:val="18"/>
+              </w:rPr>
+            </w:pPr>
+          </w:p>
+        </w:tc>
+        <w:tc>
+          <w:tcPr>
+            <w:tcW w:w="319" w:type="dxa"/>
+            <w:shd w:val="clear" w:color="auto" w:fill="FFFF00"/>
+            <w:vAlign w:val="center"/>
+          </w:tcPr>
+          <w:p>
+            <w:pPr>
+              <w:jc w:val="center"/>
+              <w:rPr>
+                <w:sz w:val="14"/>
+                <w:szCs w:val="18"/>
+              </w:rPr>
+            </w:pPr>
+          </w:p>
+        </w:tc>
+        <w:tc>
+          <w:tcPr>
+            <w:tcW w:w="319" w:type="dxa"/>
+            <w:shd w:val="clear" w:color="auto" w:fill="FFFF00"/>
+            <w:vAlign w:val="center"/>
+          </w:tcPr>
+          <w:p>
+            <w:pPr>
+              <w:jc w:val="center"/>
+              <w:rPr>
+                <w:sz w:val="14"/>
+                <w:szCs w:val="18"/>
+              </w:rPr>
+            </w:pPr>
+          </w:p>
+        </w:tc>
+        <w:tc>
+          <w:tcPr>
+            <w:tcW w:w="319" w:type="dxa"/>
+            <w:shd w:val="clear" w:color="auto" w:fill="FFFF00"/>
             <w:vAlign w:val="center"/>
           </w:tcPr>
           <w:p>
@@ -9159,7 +9159,14 @@
                 <w:sz w:val="16"/>
                 <w:szCs w:val="20"/>
               </w:rPr>
-              <w:t>Realizar las p</w:t>
+              <w:t xml:space="preserve">Realizar las </w:t>
+            </w:r>
+            <w:r>
+              <w:rPr>
+                <w:sz w:val="16"/>
+                <w:szCs w:val="20"/>
+              </w:rPr>
+              <w:t>P</w:t>
             </w:r>
             <w:r>
               <w:rPr>
@@ -9508,13 +9515,20 @@
                 <w:sz w:val="16"/>
                 <w:szCs w:val="20"/>
               </w:rPr>
-              <w:t>Realizar el m</w:t>
+              <w:t xml:space="preserve">Realizar el </w:t>
             </w:r>
             <w:r>
               <w:rPr>
                 <w:sz w:val="16"/>
                 <w:szCs w:val="20"/>
               </w:rPr>
+              <w:t>M</w:t>
+            </w:r>
+            <w:r>
+              <w:rPr>
+                <w:sz w:val="16"/>
+                <w:szCs w:val="20"/>
+              </w:rPr>
               <w:t>anual de Usuario</w:t>
             </w:r>
           </w:p>
@@ -9609,6 +9623,330 @@
                 <w:b/>
                 <w:bCs/>
                 <w:color w:val="FF0000"/>
+                <w:sz w:val="14"/>
+                <w:szCs w:val="18"/>
+              </w:rPr>
+            </w:pPr>
+            <w:r>
+              <w:rPr>
+                <w:b/>
+                <w:bCs/>
+                <w:color w:val="002060"/>
+                <w:sz w:val="14"/>
+                <w:szCs w:val="18"/>
+              </w:rPr>
+              <w:t>100%</w:t>
+            </w:r>
+          </w:p>
+        </w:tc>
+        <w:tc>
+          <w:tcPr>
+            <w:tcW w:w="318" w:type="dxa"/>
+            <w:shd w:val="clear" w:color="auto" w:fill="auto"/>
+            <w:vAlign w:val="center"/>
+          </w:tcPr>
+          <w:p>
+            <w:pPr>
+              <w:jc w:val="center"/>
+              <w:rPr>
+                <w:sz w:val="14"/>
+                <w:szCs w:val="18"/>
+              </w:rPr>
+            </w:pPr>
+          </w:p>
+        </w:tc>
+        <w:tc>
+          <w:tcPr>
+            <w:tcW w:w="319" w:type="dxa"/>
+            <w:shd w:val="clear" w:color="auto" w:fill="auto"/>
+            <w:vAlign w:val="center"/>
+          </w:tcPr>
+          <w:p>
+            <w:pPr>
+              <w:jc w:val="center"/>
+              <w:rPr>
+                <w:sz w:val="14"/>
+                <w:szCs w:val="18"/>
+              </w:rPr>
+            </w:pPr>
+          </w:p>
+        </w:tc>
+        <w:tc>
+          <w:tcPr>
+            <w:tcW w:w="318" w:type="dxa"/>
+            <w:shd w:val="clear" w:color="auto" w:fill="auto"/>
+            <w:vAlign w:val="center"/>
+          </w:tcPr>
+          <w:p>
+            <w:pPr>
+              <w:jc w:val="center"/>
+              <w:rPr>
+                <w:sz w:val="14"/>
+                <w:szCs w:val="18"/>
+              </w:rPr>
+            </w:pPr>
+          </w:p>
+        </w:tc>
+        <w:tc>
+          <w:tcPr>
+            <w:tcW w:w="318" w:type="dxa"/>
+            <w:shd w:val="clear" w:color="auto" w:fill="auto"/>
+            <w:vAlign w:val="center"/>
+          </w:tcPr>
+          <w:p>
+            <w:pPr>
+              <w:jc w:val="center"/>
+              <w:rPr>
+                <w:sz w:val="14"/>
+                <w:szCs w:val="18"/>
+              </w:rPr>
+            </w:pPr>
+          </w:p>
+        </w:tc>
+        <w:tc>
+          <w:tcPr>
+            <w:tcW w:w="319" w:type="dxa"/>
+            <w:shd w:val="clear" w:color="auto" w:fill="auto"/>
+            <w:vAlign w:val="center"/>
+          </w:tcPr>
+          <w:p>
+            <w:pPr>
+              <w:jc w:val="center"/>
+              <w:rPr>
+                <w:sz w:val="14"/>
+                <w:szCs w:val="18"/>
+              </w:rPr>
+            </w:pPr>
+          </w:p>
+        </w:tc>
+        <w:tc>
+          <w:tcPr>
+            <w:tcW w:w="319" w:type="dxa"/>
+            <w:shd w:val="clear" w:color="auto" w:fill="auto"/>
+            <w:vAlign w:val="center"/>
+          </w:tcPr>
+          <w:p>
+            <w:pPr>
+              <w:jc w:val="center"/>
+              <w:rPr>
+                <w:sz w:val="14"/>
+                <w:szCs w:val="18"/>
+              </w:rPr>
+            </w:pPr>
+          </w:p>
+        </w:tc>
+        <w:tc>
+          <w:tcPr>
+            <w:tcW w:w="319" w:type="dxa"/>
+            <w:shd w:val="clear" w:color="auto" w:fill="auto"/>
+            <w:vAlign w:val="center"/>
+          </w:tcPr>
+          <w:p>
+            <w:pPr>
+              <w:jc w:val="center"/>
+              <w:rPr>
+                <w:sz w:val="14"/>
+                <w:szCs w:val="18"/>
+              </w:rPr>
+            </w:pPr>
+          </w:p>
+        </w:tc>
+        <w:tc>
+          <w:tcPr>
+            <w:tcW w:w="319" w:type="dxa"/>
+            <w:shd w:val="clear" w:color="auto" w:fill="auto"/>
+            <w:vAlign w:val="center"/>
+          </w:tcPr>
+          <w:p>
+            <w:pPr>
+              <w:jc w:val="center"/>
+              <w:rPr>
+                <w:sz w:val="14"/>
+                <w:szCs w:val="18"/>
+              </w:rPr>
+            </w:pPr>
+          </w:p>
+        </w:tc>
+        <w:tc>
+          <w:tcPr>
+            <w:tcW w:w="319" w:type="dxa"/>
+            <w:shd w:val="clear" w:color="auto" w:fill="auto"/>
+            <w:vAlign w:val="center"/>
+          </w:tcPr>
+          <w:p>
+            <w:pPr>
+              <w:jc w:val="center"/>
+              <w:rPr>
+                <w:sz w:val="14"/>
+                <w:szCs w:val="18"/>
+              </w:rPr>
+            </w:pPr>
+          </w:p>
+        </w:tc>
+        <w:tc>
+          <w:tcPr>
+            <w:tcW w:w="319" w:type="dxa"/>
+            <w:shd w:val="clear" w:color="auto" w:fill="auto"/>
+            <w:vAlign w:val="center"/>
+          </w:tcPr>
+          <w:p>
+            <w:pPr>
+              <w:jc w:val="center"/>
+              <w:rPr>
+                <w:sz w:val="14"/>
+                <w:szCs w:val="18"/>
+              </w:rPr>
+            </w:pPr>
+          </w:p>
+        </w:tc>
+        <w:tc>
+          <w:tcPr>
+            <w:tcW w:w="319" w:type="dxa"/>
+            <w:shd w:val="clear" w:color="auto" w:fill="auto"/>
+            <w:vAlign w:val="center"/>
+          </w:tcPr>
+          <w:p>
+            <w:pPr>
+              <w:jc w:val="center"/>
+              <w:rPr>
+                <w:sz w:val="14"/>
+                <w:szCs w:val="18"/>
+              </w:rPr>
+            </w:pPr>
+          </w:p>
+        </w:tc>
+        <w:tc>
+          <w:tcPr>
+            <w:tcW w:w="319" w:type="dxa"/>
+            <w:shd w:val="clear" w:color="auto" w:fill="FFFF00"/>
+            <w:vAlign w:val="center"/>
+          </w:tcPr>
+          <w:p>
+            <w:pPr>
+              <w:jc w:val="center"/>
+              <w:rPr>
+                <w:sz w:val="14"/>
+                <w:szCs w:val="18"/>
+              </w:rPr>
+            </w:pPr>
+          </w:p>
+        </w:tc>
+      </w:tr>
+      <w:tr>
+        <w:trPr>
+          <w:trHeight w:val="354"/>
+        </w:trPr>
+        <w:tc>
+          <w:tcPr>
+            <w:tcW w:w="2547" w:type="dxa"/>
+            <w:vAlign w:val="center"/>
+          </w:tcPr>
+          <w:p>
+            <w:pPr>
+              <w:rPr>
+                <w:sz w:val="16"/>
+                <w:szCs w:val="20"/>
+              </w:rPr>
+            </w:pPr>
+            <w:r>
+              <w:rPr>
+                <w:sz w:val="16"/>
+                <w:szCs w:val="20"/>
+              </w:rPr>
+              <w:t>Elaborar el Documento de Aceptación del Cliente</w:t>
+            </w:r>
+          </w:p>
+        </w:tc>
+        <w:tc>
+          <w:tcPr>
+            <w:tcW w:w="992" w:type="dxa"/>
+            <w:vAlign w:val="center"/>
+          </w:tcPr>
+          <w:p>
+            <w:pPr>
+              <w:jc w:val="center"/>
+              <w:rPr>
+                <w:b/>
+                <w:bCs/>
+                <w:sz w:val="14"/>
+                <w:szCs w:val="18"/>
+              </w:rPr>
+            </w:pPr>
+            <w:r>
+              <w:rPr>
+                <w:b/>
+                <w:bCs/>
+                <w:sz w:val="14"/>
+                <w:szCs w:val="18"/>
+              </w:rPr>
+              <w:t>08/12/2019</w:t>
+            </w:r>
+          </w:p>
+        </w:tc>
+        <w:tc>
+          <w:tcPr>
+            <w:tcW w:w="992" w:type="dxa"/>
+            <w:vAlign w:val="center"/>
+          </w:tcPr>
+          <w:p>
+            <w:pPr>
+              <w:jc w:val="center"/>
+              <w:rPr>
+                <w:b/>
+                <w:bCs/>
+                <w:sz w:val="14"/>
+                <w:szCs w:val="18"/>
+              </w:rPr>
+            </w:pPr>
+            <w:r>
+              <w:rPr>
+                <w:b/>
+                <w:bCs/>
+                <w:sz w:val="14"/>
+                <w:szCs w:val="18"/>
+              </w:rPr>
+              <w:t>08/12/2019</w:t>
+            </w:r>
+          </w:p>
+        </w:tc>
+        <w:tc>
+          <w:tcPr>
+            <w:tcW w:w="1276" w:type="dxa"/>
+            <w:vAlign w:val="center"/>
+          </w:tcPr>
+          <w:p>
+            <w:pPr>
+              <w:jc w:val="center"/>
+              <w:rPr>
+                <w:b/>
+                <w:bCs/>
+                <w:sz w:val="14"/>
+                <w:szCs w:val="18"/>
+              </w:rPr>
+            </w:pPr>
+            <w:r>
+              <w:rPr>
+                <w:b/>
+                <w:bCs/>
+                <w:sz w:val="14"/>
+                <w:szCs w:val="18"/>
+              </w:rPr>
+              <w:t>Condori</w:t>
+            </w:r>
+          </w:p>
+        </w:tc>
+        <w:tc>
+          <w:tcPr>
+            <w:tcW w:w="733" w:type="dxa"/>
+            <w:vAlign w:val="center"/>
+          </w:tcPr>
+          <w:p>
+            <w:pPr>
+              <w:jc w:val="center"/>
+              <w:rPr>
+                <w:b/>
+                <w:bCs/>
+                <w:color w:val="002060"/>
                 <w:sz w:val="14"/>
                 <w:szCs w:val="18"/>
               </w:rPr>

</xml_diff>

<commit_message>
Correción del Cronograma del Plan del Proyecto
</commit_message>
<xml_diff>
--- a/Desarrollo/SISH/Gestión/SISH_PP.docx
+++ b/Desarrollo/SISH/Gestión/SISH_PP.docx
@@ -162,7 +162,7 @@
           <w:sz w:val="24"/>
           <w:szCs w:val="24"/>
         </w:rPr>
-        <w:t>4</w:t>
+        <w:t>5</w:t>
       </w:r>
       <w:bookmarkStart w:id="0" w:name="_GoBack"/>
       <w:bookmarkEnd w:id="0"/>
@@ -761,6 +761,121 @@
             </w:pPr>
             <w:r>
               <w:t>4.0</w:t>
+            </w:r>
+          </w:p>
+        </w:tc>
+        <w:tc>
+          <w:tcPr>
+            <w:tcW w:w="3300" w:type="dxa"/>
+            <w:tcBorders>
+              <w:top w:val="single" w:sz="4" w:space="0" w:color="auto"/>
+              <w:left w:val="single" w:sz="4" w:space="0" w:color="auto"/>
+              <w:bottom w:val="single" w:sz="4" w:space="0" w:color="auto"/>
+              <w:right w:val="single" w:sz="4" w:space="0" w:color="auto"/>
+            </w:tcBorders>
+            <w:tcMar>
+              <w:top w:w="0" w:type="dxa"/>
+              <w:left w:w="0" w:type="dxa"/>
+              <w:bottom w:w="0" w:type="dxa"/>
+              <w:right w:w="0" w:type="dxa"/>
+            </w:tcMar>
+          </w:tcPr>
+          <w:p>
+            <w:pPr>
+              <w:spacing w:before="240" w:after="240"/>
+              <w:jc w:val="center"/>
+            </w:pPr>
+            <w:r>
+              <w:t>Editando el cronograma</w:t>
+            </w:r>
+          </w:p>
+        </w:tc>
+        <w:tc>
+          <w:tcPr>
+            <w:tcW w:w="2115" w:type="dxa"/>
+            <w:tcBorders>
+              <w:top w:val="single" w:sz="4" w:space="0" w:color="auto"/>
+              <w:left w:val="single" w:sz="4" w:space="0" w:color="auto"/>
+              <w:bottom w:val="single" w:sz="4" w:space="0" w:color="auto"/>
+              <w:right w:val="single" w:sz="4" w:space="0" w:color="auto"/>
+            </w:tcBorders>
+            <w:tcMar>
+              <w:top w:w="0" w:type="dxa"/>
+              <w:left w:w="0" w:type="dxa"/>
+              <w:bottom w:w="0" w:type="dxa"/>
+              <w:right w:w="0" w:type="dxa"/>
+            </w:tcMar>
+          </w:tcPr>
+          <w:p>
+            <w:pPr>
+              <w:spacing w:before="240" w:after="240"/>
+              <w:jc w:val="center"/>
+            </w:pPr>
+            <w:r>
+              <w:t>Gustavo Pezo</w:t>
+            </w:r>
+          </w:p>
+        </w:tc>
+      </w:tr>
+      <w:tr>
+        <w:trPr>
+          <w:trHeight w:val="500"/>
+        </w:trPr>
+        <w:tc>
+          <w:tcPr>
+            <w:tcW w:w="2190" w:type="dxa"/>
+            <w:tcBorders>
+              <w:top w:val="single" w:sz="4" w:space="0" w:color="auto"/>
+              <w:left w:val="single" w:sz="4" w:space="0" w:color="auto"/>
+              <w:bottom w:val="single" w:sz="4" w:space="0" w:color="auto"/>
+              <w:right w:val="single" w:sz="4" w:space="0" w:color="auto"/>
+            </w:tcBorders>
+            <w:tcMar>
+              <w:top w:w="0" w:type="dxa"/>
+              <w:left w:w="0" w:type="dxa"/>
+              <w:bottom w:w="0" w:type="dxa"/>
+              <w:right w:w="0" w:type="dxa"/>
+            </w:tcMar>
+          </w:tcPr>
+          <w:p>
+            <w:pPr>
+              <w:spacing w:before="240" w:after="240"/>
+              <w:jc w:val="center"/>
+            </w:pPr>
+            <w:r>
+              <w:t>09/12/</w:t>
+            </w:r>
+            <w:r>
+              <w:t>20</w:t>
+            </w:r>
+            <w:r>
+              <w:t>19</w:t>
+            </w:r>
+          </w:p>
+        </w:tc>
+        <w:tc>
+          <w:tcPr>
+            <w:tcW w:w="1275" w:type="dxa"/>
+            <w:tcBorders>
+              <w:top w:val="single" w:sz="4" w:space="0" w:color="auto"/>
+              <w:left w:val="single" w:sz="4" w:space="0" w:color="auto"/>
+              <w:bottom w:val="single" w:sz="4" w:space="0" w:color="auto"/>
+              <w:right w:val="single" w:sz="4" w:space="0" w:color="auto"/>
+            </w:tcBorders>
+            <w:tcMar>
+              <w:top w:w="0" w:type="dxa"/>
+              <w:left w:w="0" w:type="dxa"/>
+              <w:bottom w:w="0" w:type="dxa"/>
+              <w:right w:w="0" w:type="dxa"/>
+            </w:tcMar>
+          </w:tcPr>
+          <w:p>
+            <w:pPr>
+              <w:spacing w:before="240" w:after="240"/>
+              <w:jc w:val="center"/>
+            </w:pPr>
+            <w:r>
+              <w:t>5.0</w:t>
             </w:r>
           </w:p>
         </w:tc>
@@ -2211,7 +2326,7 @@
               <w:t>Manual de Usuario</w:t>
             </w:r>
             <w:r>
-              <w:t xml:space="preserve">. </w:t>
+              <w:t>.</w:t>
             </w:r>
           </w:p>
         </w:tc>
@@ -3775,7 +3890,13 @@
               <w:jc w:val="both"/>
             </w:pPr>
             <w:r>
-              <w:t>14/11</w:t>
+              <w:t>08</w:t>
+            </w:r>
+            <w:r>
+              <w:t>/1</w:t>
+            </w:r>
+            <w:r>
+              <w:t>2</w:t>
             </w:r>
             <w:r>
               <w:t>/2019</w:t>
@@ -3877,7 +3998,16 @@
               <w:jc w:val="both"/>
             </w:pPr>
             <w:r>
-              <w:t>28/11/2019</w:t>
+              <w:t>09</w:t>
+            </w:r>
+            <w:r>
+              <w:t>/1</w:t>
+            </w:r>
+            <w:r>
+              <w:t>2</w:t>
+            </w:r>
+            <w:r>
+              <w:t>/2019</w:t>
             </w:r>
           </w:p>
         </w:tc>
@@ -3990,6 +4120,9 @@
       <w:r>
         <w:lastRenderedPageBreak/>
         <w:t>Cronograma</w:t>
+      </w:r>
+      <w:r>
+        <w:t xml:space="preserve"> del Proyecto</w:t>
       </w:r>
     </w:p>
     <w:p/>
@@ -4408,7 +4541,14 @@
                 <w:sz w:val="14"/>
                 <w:szCs w:val="18"/>
               </w:rPr>
-              <w:t>07</w:t>
+              <w:t>0</w:t>
+            </w:r>
+            <w:r>
+              <w:rPr>
+                <w:sz w:val="14"/>
+                <w:szCs w:val="18"/>
+              </w:rPr>
+              <w:t>8</w:t>
             </w:r>
             <w:r>
               <w:rPr>
@@ -4453,7 +4593,14 @@
                 <w:sz w:val="14"/>
                 <w:szCs w:val="18"/>
               </w:rPr>
-              <w:t>08</w:t>
+              <w:t>0</w:t>
+            </w:r>
+            <w:r>
+              <w:rPr>
+                <w:sz w:val="14"/>
+                <w:szCs w:val="18"/>
+              </w:rPr>
+              <w:t>9</w:t>
             </w:r>
             <w:r>
               <w:rPr>
@@ -8154,7 +8301,21 @@
                 <w:sz w:val="14"/>
                 <w:szCs w:val="18"/>
               </w:rPr>
-              <w:t>07/12/2019</w:t>
+              <w:t>0</w:t>
+            </w:r>
+            <w:r>
+              <w:rPr>
+                <w:sz w:val="14"/>
+                <w:szCs w:val="18"/>
+              </w:rPr>
+              <w:t>8</w:t>
+            </w:r>
+            <w:r>
+              <w:rPr>
+                <w:sz w:val="14"/>
+                <w:szCs w:val="18"/>
+              </w:rPr>
+              <w:t>/12/2019</w:t>
             </w:r>
           </w:p>
         </w:tc>
@@ -8498,7 +8659,14 @@
                 <w:sz w:val="14"/>
                 <w:szCs w:val="18"/>
               </w:rPr>
-              <w:t>07</w:t>
+              <w:t>0</w:t>
+            </w:r>
+            <w:r>
+              <w:rPr>
+                <w:sz w:val="14"/>
+                <w:szCs w:val="18"/>
+              </w:rPr>
+              <w:t>8</w:t>
             </w:r>
             <w:r>
               <w:rPr>
@@ -8877,7 +9045,7 @@
                 <w:sz w:val="14"/>
                 <w:szCs w:val="18"/>
               </w:rPr>
-              <w:t>7</w:t>
+              <w:t>/</w:t>
             </w:r>
             <w:r>
               <w:rPr>
@@ -9208,7 +9376,7 @@
                 <w:sz w:val="14"/>
                 <w:szCs w:val="18"/>
               </w:rPr>
-              <w:t>7</w:t>
+              <w:t>8</w:t>
             </w:r>
             <w:r>
               <w:rPr>
@@ -9243,7 +9411,25 @@
                 <w:sz w:val="14"/>
                 <w:szCs w:val="18"/>
               </w:rPr>
-              <w:t>08/12/2019</w:t>
+              <w:t>0</w:t>
+            </w:r>
+            <w:r>
+              <w:rPr>
+                <w:b/>
+                <w:bCs/>
+                <w:sz w:val="14"/>
+                <w:szCs w:val="18"/>
+              </w:rPr>
+              <w:t>9</w:t>
+            </w:r>
+            <w:r>
+              <w:rPr>
+                <w:b/>
+                <w:bCs/>
+                <w:sz w:val="14"/>
+                <w:szCs w:val="18"/>
+              </w:rPr>
+              <w:t>/12/2019</w:t>
             </w:r>
           </w:p>
         </w:tc>
@@ -9555,7 +9741,25 @@
                 <w:sz w:val="14"/>
                 <w:szCs w:val="18"/>
               </w:rPr>
-              <w:t>08/12/2019</w:t>
+              <w:t>0</w:t>
+            </w:r>
+            <w:r>
+              <w:rPr>
+                <w:b/>
+                <w:bCs/>
+                <w:sz w:val="14"/>
+                <w:szCs w:val="18"/>
+              </w:rPr>
+              <w:t>9</w:t>
+            </w:r>
+            <w:r>
+              <w:rPr>
+                <w:b/>
+                <w:bCs/>
+                <w:sz w:val="14"/>
+                <w:szCs w:val="18"/>
+              </w:rPr>
+              <w:t>/12/2019</w:t>
             </w:r>
           </w:p>
         </w:tc>
@@ -9581,7 +9785,25 @@
                 <w:sz w:val="14"/>
                 <w:szCs w:val="18"/>
               </w:rPr>
-              <w:t>08/12/2019</w:t>
+              <w:t>0</w:t>
+            </w:r>
+            <w:r>
+              <w:rPr>
+                <w:b/>
+                <w:bCs/>
+                <w:sz w:val="14"/>
+                <w:szCs w:val="18"/>
+              </w:rPr>
+              <w:t>9</w:t>
+            </w:r>
+            <w:r>
+              <w:rPr>
+                <w:b/>
+                <w:bCs/>
+                <w:sz w:val="14"/>
+                <w:szCs w:val="18"/>
+              </w:rPr>
+              <w:t>/12/2019</w:t>
             </w:r>
           </w:p>
         </w:tc>
@@ -9879,7 +10101,25 @@
                 <w:sz w:val="14"/>
                 <w:szCs w:val="18"/>
               </w:rPr>
-              <w:t>08/12/2019</w:t>
+              <w:t>0</w:t>
+            </w:r>
+            <w:r>
+              <w:rPr>
+                <w:b/>
+                <w:bCs/>
+                <w:sz w:val="14"/>
+                <w:szCs w:val="18"/>
+              </w:rPr>
+              <w:t>9</w:t>
+            </w:r>
+            <w:r>
+              <w:rPr>
+                <w:b/>
+                <w:bCs/>
+                <w:sz w:val="14"/>
+                <w:szCs w:val="18"/>
+              </w:rPr>
+              <w:t>/12/2019</w:t>
             </w:r>
           </w:p>
         </w:tc>
@@ -9905,7 +10145,25 @@
                 <w:sz w:val="14"/>
                 <w:szCs w:val="18"/>
               </w:rPr>
-              <w:t>08/12/2019</w:t>
+              <w:t>0</w:t>
+            </w:r>
+            <w:r>
+              <w:rPr>
+                <w:b/>
+                <w:bCs/>
+                <w:sz w:val="14"/>
+                <w:szCs w:val="18"/>
+              </w:rPr>
+              <w:t>9</w:t>
+            </w:r>
+            <w:r>
+              <w:rPr>
+                <w:b/>
+                <w:bCs/>
+                <w:sz w:val="14"/>
+                <w:szCs w:val="18"/>
+              </w:rPr>
+              <w:t>/12/2019</w:t>
             </w:r>
           </w:p>
         </w:tc>
@@ -10215,7 +10473,25 @@
                 <w:sz w:val="14"/>
                 <w:szCs w:val="18"/>
               </w:rPr>
-              <w:t>08/12/2019</w:t>
+              <w:t>0</w:t>
+            </w:r>
+            <w:r>
+              <w:rPr>
+                <w:b/>
+                <w:bCs/>
+                <w:sz w:val="14"/>
+                <w:szCs w:val="18"/>
+              </w:rPr>
+              <w:t>9</w:t>
+            </w:r>
+            <w:r>
+              <w:rPr>
+                <w:b/>
+                <w:bCs/>
+                <w:sz w:val="14"/>
+                <w:szCs w:val="18"/>
+              </w:rPr>
+              <w:t>/12/2019</w:t>
             </w:r>
           </w:p>
         </w:tc>
@@ -10242,7 +10518,25 @@
                 <w:sz w:val="14"/>
                 <w:szCs w:val="18"/>
               </w:rPr>
-              <w:t>08/12/2019</w:t>
+              <w:t>0</w:t>
+            </w:r>
+            <w:r>
+              <w:rPr>
+                <w:b/>
+                <w:bCs/>
+                <w:sz w:val="14"/>
+                <w:szCs w:val="18"/>
+              </w:rPr>
+              <w:t>9</w:t>
+            </w:r>
+            <w:r>
+              <w:rPr>
+                <w:b/>
+                <w:bCs/>
+                <w:sz w:val="14"/>
+                <w:szCs w:val="18"/>
+              </w:rPr>
+              <w:t>/12/2019</w:t>
             </w:r>
           </w:p>
         </w:tc>
@@ -12122,7 +12416,7 @@
             <w:tab/>
           </w:r>
           <w:r>
-            <w:t>3</w:t>
+            <w:t>5</w:t>
           </w:r>
           <w:r>
             <w:t>.0</w:t>
@@ -12183,7 +12477,7 @@
             <w:t xml:space="preserve">  Fecha:  </w:t>
           </w:r>
           <w:r>
-            <w:t>10</w:t>
+            <w:t>09</w:t>
           </w:r>
           <w:r>
             <w:t>/</w:t>
@@ -12192,7 +12486,7 @@
             <w:t>1</w:t>
           </w:r>
           <w:r>
-            <w:t>1</w:t>
+            <w:t>2</w:t>
           </w:r>
           <w:r>
             <w:t>/19</w:t>

</xml_diff>